<commit_message>
ejercicios sobre JS y clases del programa codo a codo
</commit_message>
<xml_diff>
--- a/Javascript.docx
+++ b/Javascript.docx
@@ -4,6 +4,7 @@
   <w:body>
     <w:p>
       <w:pPr>
+        <w:ind w:left="708" w:hanging="708"/>
         <w:rPr>
           <w:b/>
           <w:bCs/>
@@ -24242,13 +24243,19 @@
       <w:r>
         <w:t xml:space="preserve">sacar promedio de una manera </w:t>
       </w:r>
-      <w:proofErr w:type="spellStart"/>
-      <w:r>
-        <w:t>mas</w:t>
-      </w:r>
-      <w:proofErr w:type="spellEnd"/>
+      <w:r>
+        <w:t>más</w:t>
+      </w:r>
       <w:r>
         <w:t xml:space="preserve"> sencilla con reduce</w:t>
+      </w:r>
+    </w:p>
+    <w:p>
+      <w:pPr>
+        <w:pStyle w:val="Ttulo1"/>
+      </w:pPr>
+      <w:r>
+        <w:t>ASYNC AWAIT</w:t>
       </w:r>
     </w:p>
     <w:p/>

</xml_diff>